<commit_message>
doc: TA-Struktur gemäss Vorgaben erstellt. - Einleitung und Problemstellung - Kapitel 1.1 «Ausgangslage und Problemstellung» DRAFT erstellt
</commit_message>
<xml_diff>
--- a/ta-kanban-repo/docs/Transferarbeit_Zero_Trace_DRAFT.docx
+++ b/ta-kanban-repo/docs/Transferarbeit_Zero_Trace_DRAFT.docx
@@ -281,13 +281,8 @@
             <w:tcW w:w="7796" w:type="dxa"/>
           </w:tcPr>
           <w:p>
-            <w:proofErr w:type="spellStart"/>
-            <w:r>
-              <w:t>Belpstrasse</w:t>
-            </w:r>
-            <w:proofErr w:type="spellEnd"/>
-            <w:r>
-              <w:t xml:space="preserve"> 37</w:t>
+            <w:r>
+              <w:t>Belpstrasse 37</w:t>
             </w:r>
           </w:p>
         </w:tc>
@@ -597,11 +592,9 @@
             <w:pPr>
               <w:pStyle w:val="CoverTableText"/>
             </w:pPr>
-            <w:proofErr w:type="spellStart"/>
             <w:r>
               <w:t>xxxx</w:t>
             </w:r>
-            <w:proofErr w:type="spellEnd"/>
           </w:p>
         </w:tc>
         <w:tc>
@@ -650,16 +643,9 @@
             <w:pPr>
               <w:pStyle w:val="CoverTableText"/>
             </w:pPr>
-            <w:proofErr w:type="spellStart"/>
-            <w:r>
-              <w:t>xx.</w:t>
-            </w:r>
-            <w:proofErr w:type="gramStart"/>
-            <w:r>
-              <w:t>xx.xxxx</w:t>
-            </w:r>
-            <w:proofErr w:type="spellEnd"/>
-            <w:proofErr w:type="gramEnd"/>
+            <w:r>
+              <w:t>xx.xx.xxxx</w:t>
+            </w:r>
           </w:p>
         </w:tc>
         <w:tc>
@@ -670,11 +656,9 @@
             <w:pPr>
               <w:pStyle w:val="CoverTableText"/>
             </w:pPr>
-            <w:proofErr w:type="spellStart"/>
             <w:r>
               <w:t>xxxx</w:t>
             </w:r>
-            <w:proofErr w:type="spellEnd"/>
           </w:p>
         </w:tc>
         <w:tc>
@@ -722,16 +706,9 @@
             <w:pPr>
               <w:pStyle w:val="CoverTableText"/>
             </w:pPr>
-            <w:proofErr w:type="spellStart"/>
-            <w:r>
-              <w:t>xx.</w:t>
-            </w:r>
-            <w:proofErr w:type="gramStart"/>
-            <w:r>
-              <w:t>xx.xxxx</w:t>
-            </w:r>
-            <w:proofErr w:type="spellEnd"/>
-            <w:proofErr w:type="gramEnd"/>
+            <w:r>
+              <w:t>xx.xx.xxxx</w:t>
+            </w:r>
           </w:p>
         </w:tc>
         <w:tc>
@@ -742,11 +719,9 @@
             <w:pPr>
               <w:pStyle w:val="CoverTableText"/>
             </w:pPr>
-            <w:proofErr w:type="spellStart"/>
             <w:r>
               <w:t>xxxx</w:t>
             </w:r>
-            <w:proofErr w:type="spellEnd"/>
           </w:p>
         </w:tc>
         <w:tc>
@@ -886,6 +861,12 @@
                 <w:noProof/>
                 <w:webHidden/>
               </w:rPr>
+            </w:r>
+            <w:r>
+              <w:rPr>
+                <w:noProof/>
+                <w:webHidden/>
+              </w:rPr>
               <w:fldChar w:fldCharType="separate"/>
             </w:r>
             <w:r>
@@ -2036,7 +2017,156 @@
         <w:commentReference w:id="8"/>
       </w:r>
     </w:p>
+    <w:p>
+      <w:r>
+        <w:t>Im Modul «Software- und Plattform-Architektur» wurden verschiedene Projektpitches vorgestellt und anschliessend darüber abgestimmt, welche Projekte weiterverfolgt werden. Unsere Transferarbeit basiert auf dem Pitch von Manuel und Yves. Diese</w:t>
+      </w:r>
+      <w:r>
+        <w:t xml:space="preserve"> </w:t>
+      </w:r>
+      <w:r>
+        <w:t>präsentierte</w:t>
+      </w:r>
+      <w:r>
+        <w:t>n</w:t>
+      </w:r>
+      <w:r>
+        <w:t xml:space="preserve"> die Idee eines leicht bedienbaren, modernen Schwachstellen-Scanners, der nach Abschluss eines Scans zwei unterschiedliche Berichte generiert</w:t>
+      </w:r>
+      <w:r>
+        <w:t xml:space="preserve">, </w:t>
+      </w:r>
+      <w:r>
+        <w:t xml:space="preserve">einen für IT-Spezialisten und einen für das Management. Auf diese Weise soll sowohl eine technische als auch eine verständlich formulierte Managementsicht entstehen, damit alle Beteiligten </w:t>
+      </w:r>
+      <w:r>
+        <w:t xml:space="preserve">(Stakeholder) </w:t>
+      </w:r>
+      <w:r>
+        <w:t xml:space="preserve">ein gemeinsames Verständnis über die aktuelle </w:t>
+      </w:r>
+      <w:r>
+        <w:t>IT-</w:t>
+      </w:r>
+      <w:r>
+        <w:t>Sicherheitslage erhalten. Während der technische Bericht konkret aufzeigt, wo akuter Handlungsbedarf besteht, soll der Management-Report als Entscheidungsgrundlage dienen, um Risiken gezielt zu priorisieren.</w:t>
+      </w:r>
+    </w:p>
     <w:p/>
+    <w:p>
+      <w:r>
+        <w:t>Der Pitch überzeugte die Klasse durch seine hohe Praxisrelevanz, den Bezug zu aktuellen Sicherheitsthemen und die Anforderungen moderner Datenschutzgesetze wie der DSGVO, die seit dem 25. Mai 2018 gilt, sowie dem revidierten Schweizer Datenschutzgesetz, das am 1. September 2023 in Kraft trat</w:t>
+      </w:r>
+      <w:r>
+        <w:t xml:space="preserve">, </w:t>
+      </w:r>
+      <w:r>
+        <w:t>insbesondere vor dem Hintergrund immer komplexerer und stärker vernetzter IT-Systeme.</w:t>
+      </w:r>
+    </w:p>
+    <w:p/>
+    <w:p>
+      <w:r>
+        <w:t xml:space="preserve">Zudem </w:t>
+      </w:r>
+      <w:r>
+        <w:t xml:space="preserve">sahen wir </w:t>
+      </w:r>
+      <w:r>
+        <w:t xml:space="preserve">einen grossen Mehrwert </w:t>
+      </w:r>
+      <w:r>
+        <w:t>unser Wissen</w:t>
+      </w:r>
+      <w:r>
+        <w:t xml:space="preserve"> in diesem Fachgebiet</w:t>
+      </w:r>
+      <w:r>
+        <w:t xml:space="preserve"> zu erweitern</w:t>
+      </w:r>
+      <w:r>
+        <w:t>. Im Sinne des Zero-Trust-Modells</w:t>
+      </w:r>
+      <w:r>
+        <w:t xml:space="preserve"> </w:t>
+      </w:r>
+      <w:r>
+        <w:t>«Never Trust, Always Verify»</w:t>
+      </w:r>
+      <w:r>
+        <w:t xml:space="preserve"> </w:t>
+      </w:r>
+      <w:r>
+        <w:t>sehen wir es als notwendig an, IT-Infrastrukturen regelmässig und nachvollziehbar zu überprüfen, damit Sicherheitsrisiken frühzeitig erkannt und adressiert werden können.</w:t>
+      </w:r>
+    </w:p>
+    <w:p/>
+    <w:p>
+      <w:pPr>
+        <w:spacing w:after="120"/>
+      </w:pPr>
+      <w:r>
+        <w:t>Trotz der Verfügbarkeit von Tools wie Nmap fehlen vielen Organisationen ein Werkzeug, dass:</w:t>
+      </w:r>
+    </w:p>
+    <w:p>
+      <w:pPr>
+        <w:pStyle w:val="Listenabsatz"/>
+        <w:numPr>
+          <w:ilvl w:val="0"/>
+          <w:numId w:val="37"/>
+        </w:numPr>
+      </w:pPr>
+      <w:r>
+        <w:t>Lokale Scans ohne Expertenwissen ermöglicht</w:t>
+      </w:r>
+    </w:p>
+    <w:p>
+      <w:pPr>
+        <w:pStyle w:val="Listenabsatz"/>
+        <w:numPr>
+          <w:ilvl w:val="0"/>
+          <w:numId w:val="37"/>
+        </w:numPr>
+      </w:pPr>
+      <w:r>
+        <w:t>Ein verständliches GUI bietet</w:t>
+      </w:r>
+    </w:p>
+    <w:p>
+      <w:pPr>
+        <w:pStyle w:val="Listenabsatz"/>
+        <w:numPr>
+          <w:ilvl w:val="0"/>
+          <w:numId w:val="37"/>
+        </w:numPr>
+        <w:spacing w:after="120"/>
+        <w:ind w:left="714" w:hanging="357"/>
+      </w:pPr>
+      <w:r>
+        <w:t>Strukturierte technische und nicht-technische Reports daraus erzeugen kann</w:t>
+      </w:r>
+    </w:p>
+    <w:p>
+      <w:r>
+        <w:t xml:space="preserve">Schwachstellen-Scanner existieren zwar sind jedoch oft komplex oder überdimensioniert. Für eine grundlegende Sicherheitsanalyse </w:t>
+      </w:r>
+      <w:r>
+        <w:t>im KMU-Umfeld fehlen einfache und schlanke Lösungen.</w:t>
+      </w:r>
+    </w:p>
+    <w:p/>
+    <w:p>
+      <w:r>
+        <w:t>Daraus ergibt sich die zentrale Problemstellung:</w:t>
+      </w:r>
+    </w:p>
+    <w:p/>
+    <w:p>
+      <w:r>
+        <w:t>Wie können wir als Gruppe ein schlankes und intuitiv bedienbares Tool entwickeln, welches regelmässig Lokale Schwachstellenanalysen im eigenen System ermöglicht und gleichzeitig den Zero-Trust Ansatz vermittelt.</w:t>
+      </w:r>
+    </w:p>
     <w:p>
       <w:pPr>
         <w:pStyle w:val="IwanberschriftBuchstaben2"/>
@@ -3245,7 +3375,7 @@
               <w:sz w:val="16"/>
               <w:szCs w:val="16"/>
             </w:rPr>
-            <w:t>24.11.2025</w:t>
+            <w:t>02.12.2025</w:t>
           </w:r>
           <w:r>
             <w:rPr>
@@ -3282,7 +3412,7 @@
               <w:sz w:val="16"/>
               <w:szCs w:val="16"/>
             </w:rPr>
-            <w:t>24.11.2025</w:t>
+            <w:t>02.12.2025</w:t>
           </w:r>
           <w:r>
             <w:rPr>
@@ -3374,7 +3504,7 @@
             <w:rPr>
               <w:noProof/>
             </w:rPr>
-            <w:t>24.11.2025</w:t>
+            <w:t>02.12.2025</w:t>
           </w:r>
           <w:r>
             <w:fldChar w:fldCharType="end"/>
@@ -3838,7 +3968,7 @@
               <w:b/>
               <w:noProof/>
             </w:rPr>
-            <w:t>Einleitung</w:t>
+            <w:t>Verzeichnisse</w:t>
           </w:r>
           <w:r>
             <w:rPr>
@@ -3886,7 +4016,7 @@
               <w:color w:val="FFFFFF" w:themeColor="background1"/>
               <w:sz w:val="48"/>
             </w:rPr>
-            <w:t>1</w:t>
+            <w:t>6</w:t>
           </w:r>
           <w:r>
             <w:rPr>
@@ -3971,7 +4101,7 @@
         <v:path o:extrusionok="f" gradientshapeok="t" o:connecttype="rect"/>
         <o:lock v:ext="edit" aspectratio="t"/>
       </v:shapetype>
-      <v:shape id="_x0000_i1058" type="#_x0000_t75" style="width:11.25pt;height:11.25pt;visibility:visible;mso-wrap-style:square" o:bullet="t">
+      <v:shape id="_x0000_i1053" type="#_x0000_t75" style="width:11.25pt;height:11.25pt;visibility:visible;mso-wrap-style:square" o:bullet="t">
         <v:imagedata r:id="rId1" o:title=""/>
       </v:shape>
     </w:pict>
@@ -7162,6 +7292,119 @@
     </w:lvl>
   </w:abstractNum>
   <w:abstractNum w:abstractNumId="29" w15:restartNumberingAfterBreak="0">
+    <w:nsid w:val="6AA21AD1"/>
+    <w:multiLevelType w:val="hybridMultilevel"/>
+    <w:tmpl w:val="DA42CD40"/>
+    <w:lvl w:ilvl="0" w:tplc="08070001">
+      <w:start w:val="1"/>
+      <w:numFmt w:val="bullet"/>
+      <w:lvlText w:val=""/>
+      <w:lvlJc w:val="left"/>
+      <w:pPr>
+        <w:ind w:left="720" w:hanging="360"/>
+      </w:pPr>
+      <w:rPr>
+        <w:rFonts w:ascii="Symbol" w:hAnsi="Symbol" w:hint="default"/>
+      </w:rPr>
+    </w:lvl>
+    <w:lvl w:ilvl="1" w:tplc="08070003" w:tentative="1">
+      <w:start w:val="1"/>
+      <w:numFmt w:val="bullet"/>
+      <w:lvlText w:val="o"/>
+      <w:lvlJc w:val="left"/>
+      <w:pPr>
+        <w:ind w:left="1440" w:hanging="360"/>
+      </w:pPr>
+      <w:rPr>
+        <w:rFonts w:ascii="Courier New" w:hAnsi="Courier New" w:cs="Courier New" w:hint="default"/>
+      </w:rPr>
+    </w:lvl>
+    <w:lvl w:ilvl="2" w:tplc="08070005" w:tentative="1">
+      <w:start w:val="1"/>
+      <w:numFmt w:val="bullet"/>
+      <w:lvlText w:val=""/>
+      <w:lvlJc w:val="left"/>
+      <w:pPr>
+        <w:ind w:left="2160" w:hanging="360"/>
+      </w:pPr>
+      <w:rPr>
+        <w:rFonts w:ascii="Wingdings" w:hAnsi="Wingdings" w:hint="default"/>
+      </w:rPr>
+    </w:lvl>
+    <w:lvl w:ilvl="3" w:tplc="08070001" w:tentative="1">
+      <w:start w:val="1"/>
+      <w:numFmt w:val="bullet"/>
+      <w:lvlText w:val=""/>
+      <w:lvlJc w:val="left"/>
+      <w:pPr>
+        <w:ind w:left="2880" w:hanging="360"/>
+      </w:pPr>
+      <w:rPr>
+        <w:rFonts w:ascii="Symbol" w:hAnsi="Symbol" w:hint="default"/>
+      </w:rPr>
+    </w:lvl>
+    <w:lvl w:ilvl="4" w:tplc="08070003" w:tentative="1">
+      <w:start w:val="1"/>
+      <w:numFmt w:val="bullet"/>
+      <w:lvlText w:val="o"/>
+      <w:lvlJc w:val="left"/>
+      <w:pPr>
+        <w:ind w:left="3600" w:hanging="360"/>
+      </w:pPr>
+      <w:rPr>
+        <w:rFonts w:ascii="Courier New" w:hAnsi="Courier New" w:cs="Courier New" w:hint="default"/>
+      </w:rPr>
+    </w:lvl>
+    <w:lvl w:ilvl="5" w:tplc="08070005" w:tentative="1">
+      <w:start w:val="1"/>
+      <w:numFmt w:val="bullet"/>
+      <w:lvlText w:val=""/>
+      <w:lvlJc w:val="left"/>
+      <w:pPr>
+        <w:ind w:left="4320" w:hanging="360"/>
+      </w:pPr>
+      <w:rPr>
+        <w:rFonts w:ascii="Wingdings" w:hAnsi="Wingdings" w:hint="default"/>
+      </w:rPr>
+    </w:lvl>
+    <w:lvl w:ilvl="6" w:tplc="08070001" w:tentative="1">
+      <w:start w:val="1"/>
+      <w:numFmt w:val="bullet"/>
+      <w:lvlText w:val=""/>
+      <w:lvlJc w:val="left"/>
+      <w:pPr>
+        <w:ind w:left="5040" w:hanging="360"/>
+      </w:pPr>
+      <w:rPr>
+        <w:rFonts w:ascii="Symbol" w:hAnsi="Symbol" w:hint="default"/>
+      </w:rPr>
+    </w:lvl>
+    <w:lvl w:ilvl="7" w:tplc="08070003" w:tentative="1">
+      <w:start w:val="1"/>
+      <w:numFmt w:val="bullet"/>
+      <w:lvlText w:val="o"/>
+      <w:lvlJc w:val="left"/>
+      <w:pPr>
+        <w:ind w:left="5760" w:hanging="360"/>
+      </w:pPr>
+      <w:rPr>
+        <w:rFonts w:ascii="Courier New" w:hAnsi="Courier New" w:cs="Courier New" w:hint="default"/>
+      </w:rPr>
+    </w:lvl>
+    <w:lvl w:ilvl="8" w:tplc="08070005" w:tentative="1">
+      <w:start w:val="1"/>
+      <w:numFmt w:val="bullet"/>
+      <w:lvlText w:val=""/>
+      <w:lvlJc w:val="left"/>
+      <w:pPr>
+        <w:ind w:left="6480" w:hanging="360"/>
+      </w:pPr>
+      <w:rPr>
+        <w:rFonts w:ascii="Wingdings" w:hAnsi="Wingdings" w:hint="default"/>
+      </w:rPr>
+    </w:lvl>
+  </w:abstractNum>
+  <w:abstractNum w:abstractNumId="30" w15:restartNumberingAfterBreak="0">
     <w:nsid w:val="6D6C29E5"/>
     <w:multiLevelType w:val="hybridMultilevel"/>
     <w:tmpl w:val="DE5C2602"/>
@@ -7274,7 +7517,7 @@
       </w:rPr>
     </w:lvl>
   </w:abstractNum>
-  <w:abstractNum w:abstractNumId="30" w15:restartNumberingAfterBreak="0">
+  <w:abstractNum w:abstractNumId="31" w15:restartNumberingAfterBreak="0">
     <w:nsid w:val="72E757FD"/>
     <w:multiLevelType w:val="multilevel"/>
     <w:tmpl w:val="9844D3D6"/>
@@ -7423,7 +7666,7 @@
       </w:rPr>
     </w:lvl>
   </w:abstractNum>
-  <w:abstractNum w:abstractNumId="31" w15:restartNumberingAfterBreak="0">
+  <w:abstractNum w:abstractNumId="32" w15:restartNumberingAfterBreak="0">
     <w:nsid w:val="73530FE2"/>
     <w:multiLevelType w:val="hybridMultilevel"/>
     <w:tmpl w:val="F1A62F8E"/>
@@ -7536,7 +7779,7 @@
       </w:rPr>
     </w:lvl>
   </w:abstractNum>
-  <w:abstractNum w:abstractNumId="32" w15:restartNumberingAfterBreak="0">
+  <w:abstractNum w:abstractNumId="33" w15:restartNumberingAfterBreak="0">
     <w:nsid w:val="7BAB3130"/>
     <w:multiLevelType w:val="hybridMultilevel"/>
     <w:tmpl w:val="7DEA0CB8"/>
@@ -7668,7 +7911,7 @@
     <w:abstractNumId w:val="20"/>
   </w:num>
   <w:num w:numId="7" w16cid:durableId="734360190">
-    <w:abstractNumId w:val="30"/>
+    <w:abstractNumId w:val="31"/>
   </w:num>
   <w:num w:numId="8" w16cid:durableId="663047563">
     <w:abstractNumId w:val="4"/>
@@ -7728,10 +7971,10 @@
     <w:abstractNumId w:val="1"/>
   </w:num>
   <w:num w:numId="27" w16cid:durableId="193689630">
-    <w:abstractNumId w:val="31"/>
+    <w:abstractNumId w:val="32"/>
   </w:num>
   <w:num w:numId="28" w16cid:durableId="771780481">
-    <w:abstractNumId w:val="29"/>
+    <w:abstractNumId w:val="30"/>
   </w:num>
   <w:num w:numId="29" w16cid:durableId="272372708">
     <w:abstractNumId w:val="5"/>
@@ -7746,7 +7989,7 @@
     <w:abstractNumId w:val="7"/>
   </w:num>
   <w:num w:numId="33" w16cid:durableId="219244734">
-    <w:abstractNumId w:val="32"/>
+    <w:abstractNumId w:val="33"/>
   </w:num>
   <w:num w:numId="34" w16cid:durableId="1238515224">
     <w:abstractNumId w:val="26"/>
@@ -7756,6 +7999,9 @@
   </w:num>
   <w:num w:numId="36" w16cid:durableId="1348403203">
     <w:abstractNumId w:val="25"/>
+  </w:num>
+  <w:num w:numId="37" w16cid:durableId="1577664144">
+    <w:abstractNumId w:val="29"/>
   </w:num>
   <w:numIdMacAtCleanup w:val="10"/>
 </w:numbering>

</xml_diff>